<commit_message>
Checking in now for port into razor.asp
Since our new goal is functionality as opposed to design I will look integrate faster than expected. Checking in what I have for now merging to beta and then aiming to pull everything into the existing ASP project
</commit_message>
<xml_diff>
--- a/Documentation/User Profile.docx
+++ b/Documentation/User Profile.docx
@@ -87,7 +87,17 @@
           <w:sz w:val="24"/>
           <w:szCs w:val="24"/>
         </w:rPr>
-        <w:t>Lots of time reading papers, running experiments, supporting faculty</w:t>
+        <w:t>Lots of time reading papers, running experi</w:t>
+      </w:r>
+      <w:bookmarkStart w:id="0" w:name="_GoBack"/>
+      <w:bookmarkEnd w:id="0"/>
+      <w:r>
+        <w:rPr>
+          <w:rFonts w:ascii="Times New Roman" w:hAnsi="Times New Roman" w:cs="Times New Roman"/>
+          <w:sz w:val="24"/>
+          <w:szCs w:val="24"/>
+        </w:rPr>
+        <w:t>ments, supporting faculty</w:t>
       </w:r>
     </w:p>
     <w:p>
@@ -164,50 +174,171 @@
           <w:sz w:val="24"/>
           <w:szCs w:val="24"/>
         </w:rPr>
-        <w:t>Goals: What does it mean to be successful?</w:t>
-      </w:r>
-    </w:p>
-    <w:p>
-      <w:pPr>
-        <w:rPr>
-          <w:rFonts w:ascii="Times New Roman" w:hAnsi="Times New Roman" w:cs="Times New Roman"/>
-          <w:sz w:val="24"/>
-          <w:szCs w:val="24"/>
-        </w:rPr>
-      </w:pPr>
-      <w:r>
-        <w:rPr>
-          <w:rFonts w:ascii="Times New Roman" w:hAnsi="Times New Roman" w:cs="Times New Roman"/>
-          <w:sz w:val="24"/>
-          <w:szCs w:val="24"/>
-        </w:rPr>
-        <w:t>Challenges: Biggest challenges?</w:t>
-      </w:r>
-    </w:p>
-    <w:p>
-      <w:pPr>
-        <w:rPr>
-          <w:rFonts w:ascii="Times New Roman" w:hAnsi="Times New Roman" w:cs="Times New Roman"/>
-          <w:sz w:val="24"/>
-          <w:szCs w:val="24"/>
-        </w:rPr>
-      </w:pPr>
-    </w:p>
-    <w:p>
-      <w:pPr>
-        <w:rPr>
-          <w:rFonts w:ascii="Times New Roman" w:hAnsi="Times New Roman" w:cs="Times New Roman"/>
-          <w:sz w:val="24"/>
-          <w:szCs w:val="24"/>
-        </w:rPr>
-      </w:pPr>
-      <w:r>
-        <w:rPr>
-          <w:rFonts w:ascii="Times New Roman" w:hAnsi="Times New Roman" w:cs="Times New Roman"/>
-          <w:sz w:val="24"/>
-          <w:szCs w:val="24"/>
-        </w:rPr>
-        <w:t>Info Stream: What blogs do you read? Twitter? Publications?</w:t>
+        <w:t>Goals: Insight of molecular behavior at an atomic level and meaningful data to get closer to the next step of design, production or calculations. Helps the user to find out what is going on at an atomic level.</w:t>
+      </w:r>
+    </w:p>
+    <w:p>
+      <w:pPr>
+        <w:rPr>
+          <w:rFonts w:ascii="Times New Roman" w:hAnsi="Times New Roman" w:cs="Times New Roman"/>
+          <w:sz w:val="24"/>
+          <w:szCs w:val="24"/>
+        </w:rPr>
+      </w:pPr>
+    </w:p>
+    <w:p>
+      <w:pPr>
+        <w:rPr>
+          <w:rFonts w:ascii="Times New Roman" w:hAnsi="Times New Roman" w:cs="Times New Roman"/>
+          <w:sz w:val="24"/>
+          <w:szCs w:val="24"/>
+        </w:rPr>
+      </w:pPr>
+      <w:r>
+        <w:rPr>
+          <w:rFonts w:ascii="Times New Roman" w:hAnsi="Times New Roman" w:cs="Times New Roman"/>
+          <w:sz w:val="24"/>
+          <w:szCs w:val="24"/>
+        </w:rPr>
+        <w:t xml:space="preserve">Challenges: </w:t>
+      </w:r>
+    </w:p>
+    <w:p>
+      <w:pPr>
+        <w:rPr>
+          <w:rFonts w:ascii="Times New Roman" w:hAnsi="Times New Roman" w:cs="Times New Roman"/>
+          <w:sz w:val="24"/>
+          <w:szCs w:val="24"/>
+        </w:rPr>
+      </w:pPr>
+      <w:r>
+        <w:rPr>
+          <w:rFonts w:ascii="Times New Roman" w:hAnsi="Times New Roman" w:cs="Times New Roman"/>
+          <w:sz w:val="24"/>
+          <w:szCs w:val="24"/>
+        </w:rPr>
+        <w:t xml:space="preserve">Set up and generating input files </w:t>
+      </w:r>
+    </w:p>
+    <w:p>
+      <w:pPr>
+        <w:rPr>
+          <w:rFonts w:ascii="Times New Roman" w:hAnsi="Times New Roman" w:cs="Times New Roman"/>
+          <w:sz w:val="24"/>
+          <w:szCs w:val="24"/>
+        </w:rPr>
+      </w:pPr>
+      <w:r>
+        <w:rPr>
+          <w:rFonts w:ascii="Times New Roman" w:hAnsi="Times New Roman" w:cs="Times New Roman"/>
+          <w:sz w:val="24"/>
+          <w:szCs w:val="24"/>
+        </w:rPr>
+        <w:t>How to set up config file correctly</w:t>
+      </w:r>
+    </w:p>
+    <w:p>
+      <w:pPr>
+        <w:rPr>
+          <w:rFonts w:ascii="Times New Roman" w:hAnsi="Times New Roman" w:cs="Times New Roman"/>
+          <w:sz w:val="24"/>
+          <w:szCs w:val="24"/>
+        </w:rPr>
+      </w:pPr>
+      <w:r>
+        <w:rPr>
+          <w:rFonts w:ascii="Times New Roman" w:hAnsi="Times New Roman" w:cs="Times New Roman"/>
+          <w:sz w:val="24"/>
+          <w:szCs w:val="24"/>
+        </w:rPr>
+        <w:t xml:space="preserve">Parameter file </w:t>
+      </w:r>
+    </w:p>
+    <w:p>
+      <w:pPr>
+        <w:rPr>
+          <w:rFonts w:ascii="Times New Roman" w:hAnsi="Times New Roman" w:cs="Times New Roman"/>
+          <w:sz w:val="24"/>
+          <w:szCs w:val="24"/>
+        </w:rPr>
+      </w:pPr>
+      <w:r>
+        <w:rPr>
+          <w:rFonts w:ascii="Times New Roman" w:hAnsi="Times New Roman" w:cs="Times New Roman"/>
+          <w:sz w:val="24"/>
+          <w:szCs w:val="24"/>
+        </w:rPr>
+        <w:t xml:space="preserve">Understanding of quick implementation of what they need to solve the problem </w:t>
+      </w:r>
+    </w:p>
+    <w:p>
+      <w:pPr>
+        <w:rPr>
+          <w:rFonts w:ascii="Times New Roman" w:hAnsi="Times New Roman" w:cs="Times New Roman"/>
+          <w:sz w:val="24"/>
+          <w:szCs w:val="24"/>
+        </w:rPr>
+      </w:pPr>
+    </w:p>
+    <w:p>
+      <w:pPr>
+        <w:rPr>
+          <w:rFonts w:ascii="Times New Roman" w:hAnsi="Times New Roman" w:cs="Times New Roman"/>
+          <w:sz w:val="24"/>
+          <w:szCs w:val="24"/>
+        </w:rPr>
+      </w:pPr>
+      <w:r>
+        <w:rPr>
+          <w:rFonts w:ascii="Times New Roman" w:hAnsi="Times New Roman" w:cs="Times New Roman"/>
+          <w:sz w:val="24"/>
+          <w:szCs w:val="24"/>
+        </w:rPr>
+        <w:t>Info Stream:</w:t>
+      </w:r>
+      <w:r>
+        <w:rPr>
+          <w:rFonts w:ascii="Times New Roman" w:hAnsi="Times New Roman" w:cs="Times New Roman"/>
+          <w:sz w:val="24"/>
+          <w:szCs w:val="24"/>
+        </w:rPr>
+        <w:t xml:space="preserve"> Standard research journals, </w:t>
+      </w:r>
+      <w:proofErr w:type="spellStart"/>
+      <w:r>
+        <w:rPr>
+          <w:rFonts w:ascii="Times New Roman" w:hAnsi="Times New Roman" w:cs="Times New Roman"/>
+          <w:sz w:val="24"/>
+          <w:szCs w:val="24"/>
+        </w:rPr>
+        <w:t>youtube</w:t>
+      </w:r>
+      <w:proofErr w:type="spellEnd"/>
+      <w:r>
+        <w:rPr>
+          <w:rFonts w:ascii="Times New Roman" w:hAnsi="Times New Roman" w:cs="Times New Roman"/>
+          <w:sz w:val="24"/>
+          <w:szCs w:val="24"/>
+        </w:rPr>
+        <w:t xml:space="preserve"> streams, possibly </w:t>
+      </w:r>
+      <w:proofErr w:type="spellStart"/>
+      <w:r>
+        <w:rPr>
+          <w:rFonts w:ascii="Times New Roman" w:hAnsi="Times New Roman" w:cs="Times New Roman"/>
+          <w:sz w:val="24"/>
+          <w:szCs w:val="24"/>
+        </w:rPr>
+        <w:t>facebook</w:t>
+      </w:r>
+      <w:proofErr w:type="spellEnd"/>
+      <w:r>
+        <w:rPr>
+          <w:rFonts w:ascii="Times New Roman" w:hAnsi="Times New Roman" w:cs="Times New Roman"/>
+          <w:sz w:val="24"/>
+          <w:szCs w:val="24"/>
+        </w:rPr>
+        <w:t xml:space="preserve"> </w:t>
       </w:r>
     </w:p>
     <w:p>
@@ -271,7 +402,39 @@
           <w:sz w:val="24"/>
           <w:szCs w:val="24"/>
         </w:rPr>
-        <w:t xml:space="preserve">Educated: Completed undergraduate degree in computer science or chemical engineering possibly even </w:t>
+        <w:t>Educated: Completed undergraduat</w:t>
+      </w:r>
+      <w:r>
+        <w:rPr>
+          <w:rFonts w:ascii="Times New Roman" w:hAnsi="Times New Roman" w:cs="Times New Roman"/>
+          <w:sz w:val="24"/>
+          <w:szCs w:val="24"/>
+        </w:rPr>
+        <w:t xml:space="preserve">e degree in </w:t>
+      </w:r>
+      <w:r>
+        <w:rPr>
+          <w:rFonts w:ascii="Times New Roman" w:hAnsi="Times New Roman" w:cs="Times New Roman"/>
+          <w:sz w:val="24"/>
+          <w:szCs w:val="24"/>
+        </w:rPr>
+        <w:t>chemical engineering</w:t>
+      </w:r>
+      <w:r>
+        <w:rPr>
+          <w:rFonts w:ascii="Times New Roman" w:hAnsi="Times New Roman" w:cs="Times New Roman"/>
+          <w:sz w:val="24"/>
+          <w:szCs w:val="24"/>
+        </w:rPr>
+        <w:t xml:space="preserve">, physics, biology or chemistry </w:t>
+      </w:r>
+      <w:r>
+        <w:rPr>
+          <w:rFonts w:ascii="Times New Roman" w:hAnsi="Times New Roman" w:cs="Times New Roman"/>
+          <w:sz w:val="24"/>
+          <w:szCs w:val="24"/>
+        </w:rPr>
+        <w:t xml:space="preserve">possibly even </w:t>
       </w:r>
       <w:proofErr w:type="gramStart"/>
       <w:r>
@@ -361,6 +524,7 @@
           <w:sz w:val="24"/>
           <w:szCs w:val="24"/>
         </w:rPr>
+        <w:lastRenderedPageBreak/>
         <w:t>Practical: This isn’t something to read about for fun. It’s something that the R needs to find, install, run and use in day to day work. Having concise material, and ease of navigation would be best for R.</w:t>
       </w:r>
     </w:p>
@@ -454,18 +618,44 @@
           <w:sz w:val="24"/>
           <w:szCs w:val="24"/>
         </w:rPr>
-        <w:lastRenderedPageBreak/>
-        <w:t>Case 2</w:t>
-      </w:r>
-      <w:r>
+        <w:t>Case 2: R wants to learn about the project</w:t>
+      </w:r>
+    </w:p>
+    <w:p>
+      <w:pPr>
+        <w:rPr>
+          <w:rFonts w:ascii="Times New Roman" w:hAnsi="Times New Roman" w:cs="Times New Roman"/>
+          <w:sz w:val="24"/>
+          <w:szCs w:val="24"/>
+        </w:rPr>
+      </w:pPr>
+      <w:r>
+        <w:rPr>
+          <w:rFonts w:ascii="Times New Roman" w:hAnsi="Times New Roman" w:cs="Times New Roman"/>
+          <w:sz w:val="24"/>
+          <w:szCs w:val="24"/>
+        </w:rPr>
+        <w:t>On page load immediately left of the downloads will be a card that has text that entices them to click it. On click they will be redirected to a new page with a high level over view, high-light strong points of the software, technical documentation, and examples</w:t>
+      </w:r>
+    </w:p>
+    <w:p>
+      <w:pPr>
+        <w:rPr>
+          <w:rFonts w:ascii="Times New Roman" w:hAnsi="Times New Roman" w:cs="Times New Roman"/>
+          <w:sz w:val="24"/>
+          <w:szCs w:val="24"/>
+        </w:rPr>
+      </w:pPr>
+    </w:p>
+    <w:p>
+      <w:pPr>
         <w:rPr>
           <w:rFonts w:ascii="Times New Roman" w:hAnsi="Times New Roman" w:cs="Times New Roman"/>
           <w:b/>
           <w:sz w:val="24"/>
           <w:szCs w:val="24"/>
         </w:rPr>
-        <w:t xml:space="preserve">: </w:t>
-      </w:r>
+      </w:pPr>
       <w:r>
         <w:rPr>
           <w:rFonts w:ascii="Times New Roman" w:hAnsi="Times New Roman" w:cs="Times New Roman"/>
@@ -473,69 +663,6 @@
           <w:sz w:val="24"/>
           <w:szCs w:val="24"/>
         </w:rPr>
-        <w:t>R</w:t>
-      </w:r>
-      <w:r>
-        <w:rPr>
-          <w:rFonts w:ascii="Times New Roman" w:hAnsi="Times New Roman" w:cs="Times New Roman"/>
-          <w:b/>
-          <w:sz w:val="24"/>
-          <w:szCs w:val="24"/>
-        </w:rPr>
-        <w:t xml:space="preserve"> wants </w:t>
-      </w:r>
-      <w:r>
-        <w:rPr>
-          <w:rFonts w:ascii="Times New Roman" w:hAnsi="Times New Roman" w:cs="Times New Roman"/>
-          <w:b/>
-          <w:sz w:val="24"/>
-          <w:szCs w:val="24"/>
-        </w:rPr>
-        <w:t>to learn about the project</w:t>
-      </w:r>
-    </w:p>
-    <w:p>
-      <w:pPr>
-        <w:rPr>
-          <w:rFonts w:ascii="Times New Roman" w:hAnsi="Times New Roman" w:cs="Times New Roman"/>
-          <w:sz w:val="24"/>
-          <w:szCs w:val="24"/>
-        </w:rPr>
-      </w:pPr>
-      <w:r>
-        <w:rPr>
-          <w:rFonts w:ascii="Times New Roman" w:hAnsi="Times New Roman" w:cs="Times New Roman"/>
-          <w:sz w:val="24"/>
-          <w:szCs w:val="24"/>
-        </w:rPr>
-        <w:t>On page load immediately left of the downloads will be a card that has text that entices them to click it. On click they will be redirected to a new page with a high level over view, high-light strong points of the software, technical documentation, and examples</w:t>
-      </w:r>
-    </w:p>
-    <w:p>
-      <w:pPr>
-        <w:rPr>
-          <w:rFonts w:ascii="Times New Roman" w:hAnsi="Times New Roman" w:cs="Times New Roman"/>
-          <w:sz w:val="24"/>
-          <w:szCs w:val="24"/>
-        </w:rPr>
-      </w:pPr>
-    </w:p>
-    <w:p>
-      <w:pPr>
-        <w:rPr>
-          <w:rFonts w:ascii="Times New Roman" w:hAnsi="Times New Roman" w:cs="Times New Roman"/>
-          <w:b/>
-          <w:sz w:val="24"/>
-          <w:szCs w:val="24"/>
-        </w:rPr>
-      </w:pPr>
-      <w:r>
-        <w:rPr>
-          <w:rFonts w:ascii="Times New Roman" w:hAnsi="Times New Roman" w:cs="Times New Roman"/>
-          <w:b/>
-          <w:sz w:val="24"/>
-          <w:szCs w:val="24"/>
-        </w:rPr>
         <w:t>Case 3: User wants to talk to someone about joining or has questions</w:t>
       </w:r>
     </w:p>
@@ -563,28 +690,24 @@
           <w:sz w:val="24"/>
           <w:szCs w:val="24"/>
         </w:rPr>
-        <w:t xml:space="preserve"> bar is always present on scroll and on the </w:t>
-      </w:r>
-      <w:proofErr w:type="gramStart"/>
-      <w:r>
-        <w:rPr>
-          <w:rFonts w:ascii="Times New Roman" w:hAnsi="Times New Roman" w:cs="Times New Roman"/>
-          <w:sz w:val="24"/>
-          <w:szCs w:val="24"/>
-        </w:rPr>
-        <w:t>right hand</w:t>
-      </w:r>
-      <w:proofErr w:type="gramEnd"/>
-      <w:r>
-        <w:rPr>
-          <w:rFonts w:ascii="Times New Roman" w:hAnsi="Times New Roman" w:cs="Times New Roman"/>
-          <w:sz w:val="24"/>
-          <w:szCs w:val="24"/>
-        </w:rPr>
-        <w:t xml:space="preserve"> side there is a support button that the user can click. Which will give them content to meet their need </w:t>
-      </w:r>
-      <w:bookmarkStart w:id="0" w:name="_GoBack"/>
-      <w:bookmarkEnd w:id="0"/>
+        <w:t xml:space="preserve"> bar is always pre</w:t>
+      </w:r>
+      <w:r>
+        <w:rPr>
+          <w:rFonts w:ascii="Times New Roman" w:hAnsi="Times New Roman" w:cs="Times New Roman"/>
+          <w:sz w:val="24"/>
+          <w:szCs w:val="24"/>
+        </w:rPr>
+        <w:t>sent on scroll and on the right-</w:t>
+      </w:r>
+      <w:r>
+        <w:rPr>
+          <w:rFonts w:ascii="Times New Roman" w:hAnsi="Times New Roman" w:cs="Times New Roman"/>
+          <w:sz w:val="24"/>
+          <w:szCs w:val="24"/>
+        </w:rPr>
+        <w:t xml:space="preserve">hand side there is a support button that the user can click. Which will give them content to meet their need </w:t>
+      </w:r>
     </w:p>
     <w:p>
       <w:pPr>

</xml_diff>